<commit_message>
Update Project Summary (Awaiting Approval).docx
</commit_message>
<xml_diff>
--- a/Project Summary (Awaiting Approval).docx
+++ b/Project Summary (Awaiting Approval).docx
@@ -1535,8 +1535,6 @@
         </w:rPr>
         <w:t xml:space="preserve"> </w:t>
       </w:r>
-      <w:bookmarkStart w:id="0" w:name="_GoBack"/>
-      <w:bookmarkEnd w:id="0"/>
       <w:r>
         <w:rPr>
           <w:rFonts w:ascii="Roboto Mono" w:hAnsi="Roboto Mono"/>
@@ -1629,6 +1627,144 @@
           <w:szCs w:val="24"/>
         </w:rPr>
       </w:pPr>
+    </w:p>
+    <w:p>
+      <w:pPr>
+        <w:rPr>
+          <w:rFonts w:ascii="Roboto Mono" w:hAnsi="Roboto Mono"/>
+          <w:b/>
+          <w:bCs/>
+          <w:color w:val="262626" w:themeColor="text1" w:themeTint="D9"/>
+          <w:sz w:val="40"/>
+          <w:szCs w:val="40"/>
+        </w:rPr>
+      </w:pPr>
+      <w:r>
+        <w:rPr>
+          <w:rFonts w:ascii="Roboto Mono" w:hAnsi="Roboto Mono"/>
+          <w:b/>
+          <w:bCs/>
+          <w:color w:val="262626" w:themeColor="text1" w:themeTint="D9"/>
+          <w:sz w:val="40"/>
+          <w:szCs w:val="40"/>
+        </w:rPr>
+        <w:lastRenderedPageBreak/>
+        <w:t>Use cases</w:t>
+      </w:r>
+    </w:p>
+    <w:p>
+      <w:pPr>
+        <w:pStyle w:val="ListParagraph"/>
+        <w:numPr>
+          <w:ilvl w:val="0"/>
+          <w:numId w:val="1"/>
+        </w:numPr>
+        <w:rPr>
+          <w:rFonts w:ascii="Roboto Mono" w:hAnsi="Roboto Mono"/>
+          <w:b/>
+          <w:bCs/>
+          <w:color w:val="262626" w:themeColor="text1" w:themeTint="D9"/>
+          <w:sz w:val="40"/>
+          <w:szCs w:val="40"/>
+        </w:rPr>
+      </w:pPr>
+      <w:r>
+        <w:rPr>
+          <w:rFonts w:ascii="Roboto Mono" w:hAnsi="Roboto Mono"/>
+          <w:b/>
+          <w:bCs/>
+          <w:color w:val="262626" w:themeColor="text1" w:themeTint="D9"/>
+          <w:sz w:val="40"/>
+          <w:szCs w:val="40"/>
+        </w:rPr>
+        <w:t>Move via MCC</w:t>
+      </w:r>
+    </w:p>
+    <w:p>
+      <w:pPr>
+        <w:pStyle w:val="ListParagraph"/>
+        <w:numPr>
+          <w:ilvl w:val="0"/>
+          <w:numId w:val="1"/>
+        </w:numPr>
+        <w:rPr>
+          <w:rFonts w:ascii="Roboto Mono" w:hAnsi="Roboto Mono"/>
+          <w:b/>
+          <w:bCs/>
+          <w:color w:val="262626" w:themeColor="text1" w:themeTint="D9"/>
+          <w:sz w:val="40"/>
+          <w:szCs w:val="40"/>
+        </w:rPr>
+      </w:pPr>
+      <w:r>
+        <w:rPr>
+          <w:rFonts w:ascii="Roboto Mono" w:hAnsi="Roboto Mono"/>
+          <w:b/>
+          <w:bCs/>
+          <w:color w:val="262626" w:themeColor="text1" w:themeTint="D9"/>
+          <w:sz w:val="40"/>
+          <w:szCs w:val="40"/>
+        </w:rPr>
+        <w:t>Program Robot to execute path</w:t>
+      </w:r>
+    </w:p>
+    <w:p>
+      <w:pPr>
+        <w:pStyle w:val="ListParagraph"/>
+        <w:numPr>
+          <w:ilvl w:val="0"/>
+          <w:numId w:val="1"/>
+        </w:numPr>
+        <w:rPr>
+          <w:rFonts w:ascii="Roboto Mono" w:hAnsi="Roboto Mono"/>
+          <w:b/>
+          <w:bCs/>
+          <w:color w:val="262626" w:themeColor="text1" w:themeTint="D9"/>
+          <w:sz w:val="40"/>
+          <w:szCs w:val="40"/>
+        </w:rPr>
+      </w:pPr>
+      <w:r>
+        <w:rPr>
+          <w:rFonts w:ascii="Roboto Mono" w:hAnsi="Roboto Mono"/>
+          <w:b/>
+          <w:bCs/>
+          <w:color w:val="262626" w:themeColor="text1" w:themeTint="D9"/>
+          <w:sz w:val="40"/>
+          <w:szCs w:val="40"/>
+        </w:rPr>
+        <w:t>Select object to be tracked</w:t>
+      </w:r>
+    </w:p>
+    <w:p>
+      <w:pPr>
+        <w:pStyle w:val="ListParagraph"/>
+        <w:numPr>
+          <w:ilvl w:val="0"/>
+          <w:numId w:val="1"/>
+        </w:numPr>
+        <w:rPr>
+          <w:rFonts w:ascii="Roboto Mono" w:hAnsi="Roboto Mono"/>
+          <w:b/>
+          <w:bCs/>
+          <w:color w:val="262626" w:themeColor="text1" w:themeTint="D9"/>
+          <w:sz w:val="40"/>
+          <w:szCs w:val="40"/>
+        </w:rPr>
+      </w:pPr>
+      <w:r>
+        <w:rPr>
+          <w:rFonts w:ascii="Roboto Mono" w:hAnsi="Roboto Mono"/>
+          <w:b/>
+          <w:bCs/>
+          <w:color w:val="262626" w:themeColor="text1" w:themeTint="D9"/>
+          <w:sz w:val="40"/>
+          <w:szCs w:val="40"/>
+        </w:rPr>
+        <w:t>Jog (Maintenance mode)</w:t>
+      </w:r>
+      <w:bookmarkStart w:id="0" w:name="_GoBack"/>
+      <w:bookmarkEnd w:id="0"/>
     </w:p>
     <w:p>
       <w:pPr>
@@ -2264,7 +2400,7 @@
   <w:style w:type="paragraph" w:default="1" w:styleId="Normal">
     <w:name w:val="Normal"/>
     <w:qFormat/>
-    <w:rsid w:val="005241D5"/>
+    <w:rsid w:val="003769E2"/>
   </w:style>
   <w:style w:type="character" w:default="1" w:styleId="DefaultParagraphFont">
     <w:name w:val="Default Paragraph Font"/>

</xml_diff>